<commit_message>
feat: create homework zip file
</commit_message>
<xml_diff>
--- a/homework01/빅데이터처리_과제1_201902763_이전희.docx
+++ b/homework01/빅데이터처리_과제1_201902763_이전희.docx
@@ -600,7 +600,7 @@
               </wp:anchor>
             </w:drawing>
           </mc:Choice>
-          <mc:Fallback xmlns:mo="http://schemas.microsoft.com/office/mac/office/2008/main" xmlns:mv="urn:schemas-microsoft-com:mac:vml">
+          <mc:Fallback xmlns:mv="urn:schemas-microsoft-com:mac:vml" xmlns:mo="http://schemas.microsoft.com/office/mac/office/2008/main">
             <w:pict>
               <v:group w14:anchorId="4C12D481" id="officeArt_x0020_object" o:spid="_x0000_s1026" style="position:absolute;left:0;text-align:left;margin-left:58.15pt;margin-top:207.1pt;width:480.85pt;height:2pt;z-index:251659264;mso-wrap-distance-left:12pt;mso-wrap-distance-top:12pt;mso-wrap-distance-right:12pt;mso-wrap-distance-bottom:12pt;mso-position-horizontal-relative:page;mso-position-vertical-relative:page" coordsize="6106667,25400" o:gfxdata="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">
                 <v:line id="Shape_x0020_1073741828" o:spid="_x0000_s1027" style="position:absolute;visibility:visible;mso-wrap-style:square" from="0,25400" to="6106668,25400" o:connectortype="straight" o:gfxdata="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" strokecolor="#008cb4">
@@ -1032,7 +1032,7 @@
         <w:pStyle w:val="a8"/>
         <w:ind w:firstLine="0"/>
         <w:rPr>
-          <w:rFonts w:ascii="맑은 고딕" w:eastAsia="맑은 고딕" w:hAnsi="맑은 고딕" w:hint="eastAsia"/>
+          <w:rFonts w:ascii="맑은 고딕" w:eastAsia="맑은 고딕" w:hAnsi="맑은 고딕"/>
           <w:color w:val="646464" w:themeColor="background2" w:themeShade="80"/>
         </w:rPr>
       </w:pPr>
@@ -1165,19 +1165,16 @@
       </w:pPr>
       <w:r>
         <w:rPr>
-          <w:rFonts w:ascii="맑은 고딕" w:eastAsia="맑은 고딕" w:hAnsi="맑은 고딕" w:cs="Times New Roman"/>
-          <w:b/>
-          <w:bCs/>
+          <w:rFonts w:ascii="맑은 고딕" w:eastAsia="맑은 고딕" w:hAnsi="맑은 고딕"/>
           <w:noProof/>
-          <w:color w:val="666666"/>
-          <w:sz w:val="36"/>
-          <w:szCs w:val="36"/>
+          <w:sz w:val="28"/>
+          <w:szCs w:val="28"/>
         </w:rPr>
         <w:drawing>
-          <wp:inline distT="0" distB="0" distL="0" distR="0" wp14:anchorId="00D1055F" wp14:editId="6DC7AB1B">
-            <wp:extent cx="5731510" cy="3827780"/>
+          <wp:inline distT="0" distB="0" distL="0" distR="0" wp14:anchorId="76A03A93" wp14:editId="2440E887">
+            <wp:extent cx="6093460" cy="4069080"/>
             <wp:effectExtent l="0" t="0" r="0" b="0"/>
-            <wp:docPr id="3" name="그림 3"/>
+            <wp:docPr id="1" name="그림 1" descr="텍스트, 웹사이트이(가) 표시된 사진&#10;&#10;자동 생성된 설명"/>
             <wp:cNvGraphicFramePr>
               <a:graphicFrameLocks xmlns:a="http://schemas.openxmlformats.org/drawingml/2006/main" noChangeAspect="1"/>
             </wp:cNvGraphicFramePr>
@@ -1185,7 +1182,7 @@
               <a:graphicData uri="http://schemas.openxmlformats.org/drawingml/2006/picture">
                 <pic:pic xmlns:pic="http://schemas.openxmlformats.org/drawingml/2006/picture">
                   <pic:nvPicPr>
-                    <pic:cNvPr id="3" name="그림 3"/>
+                    <pic:cNvPr id="1" name="그림 1" descr="텍스트, 웹사이트이(가) 표시된 사진&#10;&#10;자동 생성된 설명"/>
                     <pic:cNvPicPr/>
                   </pic:nvPicPr>
                   <pic:blipFill>
@@ -1203,7 +1200,7 @@
                   <pic:spPr>
                     <a:xfrm>
                       <a:off x="0" y="0"/>
-                      <a:ext cx="5731510" cy="3827780"/>
+                      <a:ext cx="6093460" cy="4069080"/>
                     </a:xfrm>
                     <a:prstGeom prst="rect">
                       <a:avLst/>
@@ -1585,7 +1582,7 @@
             </wp:anchor>
           </w:drawing>
         </mc:Choice>
-        <mc:Fallback xmlns:mo="http://schemas.microsoft.com/office/mac/office/2008/main" xmlns:mv="urn:schemas-microsoft-com:mac:vml">
+        <mc:Fallback xmlns:mv="urn:schemas-microsoft-com:mac:vml" xmlns:mo="http://schemas.microsoft.com/office/mac/office/2008/main">
           <w:pict>
             <v:line w14:anchorId="51A16D39" id="officeArt_x0020_object" o:spid="_x0000_s1026" style="position:absolute;left:0;text-align:left;z-index:-251660288;visibility:visible;mso-wrap-style:square;mso-wrap-distance-left:12pt;mso-wrap-distance-top:12pt;mso-wrap-distance-right:12pt;mso-wrap-distance-bottom:12pt;mso-position-horizontal:absolute;mso-position-horizontal-relative:page;mso-position-vertical:absolute;mso-position-vertical-relative:page" from="56.6pt,35pt" to="537.85pt,35pt" o:gfxdata="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" strokecolor="#008cb4">
               <v:stroke miterlimit="4" joinstyle="miter"/>
@@ -1645,7 +1642,7 @@
             </wp:anchor>
           </w:drawing>
         </mc:Choice>
-        <mc:Fallback xmlns:mo="http://schemas.microsoft.com/office/mac/office/2008/main" xmlns:mv="urn:schemas-microsoft-com:mac:vml">
+        <mc:Fallback xmlns:mv="urn:schemas-microsoft-com:mac:vml" xmlns:mo="http://schemas.microsoft.com/office/mac/office/2008/main">
           <w:pict>
             <v:line w14:anchorId="6CE641B4" id="officeArt_x0020_object" o:spid="_x0000_s1026" style="position:absolute;left:0;text-align:left;z-index:-251658240;visibility:visible;mso-wrap-style:square;mso-wrap-distance-left:12pt;mso-wrap-distance-top:12pt;mso-wrap-distance-right:12pt;mso-wrap-distance-bottom:12pt;mso-position-horizontal:absolute;mso-position-horizontal-relative:page;mso-position-vertical:absolute;mso-position-vertical-relative:page" from="57pt,780pt" to="538.25pt,780pt" o:gfxdata="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" strokecolor="#008cb4">
               <v:stroke miterlimit="4" joinstyle="miter"/>

</xml_diff>